<commit_message>
Fix bug:modify detail design doc&change rmi address load method to load ip address from txt file
</commit_message>
<xml_diff>
--- a/Doc/迭代二/迭代二详细设计文档.docx
+++ b/Doc/迭代二/迭代二详细设计文档.docx
@@ -1281,7 +1281,7 @@
     <w:p>
       <w:pPr>
         <w:rPr>
-          <w:rFonts w:ascii="微软雅黑" w:eastAsia="微软雅黑" w:hAnsi="微软雅黑" w:hint="eastAsia"/>
+          <w:rFonts w:ascii="微软雅黑" w:eastAsia="微软雅黑" w:hAnsi="微软雅黑"/>
         </w:rPr>
       </w:pPr>
       <w:r>
@@ -1321,14 +1321,14 @@
     <w:p>
       <w:pPr>
         <w:rPr>
-          <w:rFonts w:ascii="微软雅黑" w:eastAsia="微软雅黑" w:hAnsi="微软雅黑" w:hint="eastAsia"/>
-        </w:rPr>
-      </w:pPr>
-    </w:p>
-    <w:p>
-      <w:pPr>
-        <w:rPr>
-          <w:rFonts w:ascii="微软雅黑" w:eastAsia="微软雅黑" w:hAnsi="微软雅黑" w:hint="eastAsia"/>
+          <w:rFonts w:ascii="微软雅黑" w:eastAsia="微软雅黑" w:hAnsi="微软雅黑"/>
+        </w:rPr>
+      </w:pPr>
+    </w:p>
+    <w:p>
+      <w:pPr>
+        <w:rPr>
+          <w:rFonts w:ascii="微软雅黑" w:eastAsia="微软雅黑" w:hAnsi="微软雅黑"/>
         </w:rPr>
       </w:pPr>
       <w:r>
@@ -1417,7 +1417,7 @@
     <w:p>
       <w:pPr>
         <w:rPr>
-          <w:rFonts w:ascii="微软雅黑" w:eastAsia="微软雅黑" w:hAnsi="微软雅黑" w:hint="eastAsia"/>
+          <w:rFonts w:ascii="微软雅黑" w:eastAsia="微软雅黑" w:hAnsi="微软雅黑"/>
         </w:rPr>
       </w:pPr>
       <w:r>
@@ -1443,7 +1443,7 @@
     <w:p>
       <w:pPr>
         <w:rPr>
-          <w:rFonts w:ascii="微软雅黑" w:eastAsia="微软雅黑" w:hAnsi="微软雅黑" w:hint="eastAsia"/>
+          <w:rFonts w:ascii="微软雅黑" w:eastAsia="微软雅黑" w:hAnsi="微软雅黑"/>
         </w:rPr>
       </w:pPr>
       <w:r>
@@ -1563,7 +1563,7 @@
     <w:p>
       <w:pPr>
         <w:rPr>
-          <w:rFonts w:ascii="微软雅黑" w:eastAsia="微软雅黑" w:hAnsi="微软雅黑" w:hint="eastAsia"/>
+          <w:rFonts w:ascii="微软雅黑" w:eastAsia="微软雅黑" w:hAnsi="微软雅黑"/>
         </w:rPr>
       </w:pPr>
       <w:r>
@@ -1623,8 +1623,7 @@
     <w:p>
       <w:pPr>
         <w:rPr>
-          <w:rFonts w:ascii="微软雅黑" w:eastAsia="微软雅黑" w:hAnsi="微软雅黑"/>
-          <w:color w:val="FF0000"/>
+          <w:rFonts w:ascii="微软雅黑" w:eastAsia="微软雅黑" w:hAnsi="微软雅黑" w:hint="eastAsia"/>
         </w:rPr>
       </w:pPr>
       <w:r>
@@ -1642,16 +1641,14 @@
       <w:r>
         <w:rPr>
           <w:rFonts w:ascii="微软雅黑" w:eastAsia="微软雅黑" w:hAnsi="微软雅黑"/>
-          <w:color w:val="FF0000"/>
-        </w:rPr>
-        <w:t>？？？</w:t>
-      </w:r>
-    </w:p>
-    <w:p>
-      <w:pPr>
-        <w:rPr>
-          <w:rFonts w:ascii="微软雅黑" w:eastAsia="微软雅黑" w:hAnsi="微软雅黑"/>
-          <w:color w:val="FF0000"/>
+        </w:rPr>
+        <w:t>拥有者姓名，仓库名称，大小，语言，github地址，描述，创建时间，更新时间，点赞数，fork数，订阅数，合作者数，贡献者数。</w:t>
+      </w:r>
+    </w:p>
+    <w:p>
+      <w:pPr>
+        <w:rPr>
+          <w:rFonts w:ascii="微软雅黑" w:eastAsia="微软雅黑" w:hAnsi="微软雅黑" w:hint="eastAsia"/>
         </w:rPr>
       </w:pPr>
       <w:r>
@@ -1663,9 +1660,8 @@
       <w:r>
         <w:rPr>
           <w:rFonts w:ascii="微软雅黑" w:eastAsia="微软雅黑" w:hAnsi="微软雅黑"/>
-          <w:color w:val="FF0000"/>
-        </w:rPr>
-        <w:t>：？？？</w:t>
+        </w:rPr>
+        <w:t>：拥有者姓名，仓库名称，描述，点赞数，fork数，订阅数，更新时间。</w:t>
       </w:r>
     </w:p>
     <w:p>
@@ -1871,6 +1867,7 @@
         <w:rPr>
           <w:rFonts w:ascii="微软雅黑" w:eastAsia="微软雅黑" w:hAnsi="微软雅黑" w:hint="eastAsia"/>
         </w:rPr>
+        <w:lastRenderedPageBreak/>
         <w:t>size</w:t>
       </w:r>
       <w:r>
@@ -1907,14 +1904,7 @@
         <w:rPr>
           <w:rFonts w:ascii="微软雅黑" w:eastAsia="微软雅黑" w:hAnsi="微软雅黑" w:hint="eastAsia"/>
         </w:rPr>
-        <w:t>根据仓库的点赞数num_stars和被订阅数num_subscrebers加权</w:t>
-      </w:r>
-      <w:r>
-        <w:rPr>
-          <w:rFonts w:ascii="微软雅黑" w:eastAsia="微软雅黑" w:hAnsi="微软雅黑" w:hint="eastAsia"/>
-        </w:rPr>
-        <w:lastRenderedPageBreak/>
-        <w:t>算出，complexity</w:t>
+        <w:t>根据仓库的点赞数num_stars和被订阅数num_subscrebers加权算出，complexity</w:t>
       </w:r>
       <w:r>
         <w:rPr>
@@ -2254,27 +2244,33 @@
           <w:rFonts w:ascii="微软雅黑" w:eastAsia="微软雅黑" w:hAnsi="微软雅黑"/>
         </w:rPr>
         <w:tab/>
-        <w:t>根据不同仓库star量的大小，将star量分为多个区间，显示不同区间内对应仓库的数量。</w:t>
-      </w:r>
-    </w:p>
-    <w:p>
-      <w:pPr>
-        <w:rPr>
-          <w:rFonts w:ascii="微软雅黑" w:eastAsia="微软雅黑" w:hAnsi="微软雅黑"/>
-        </w:rPr>
-      </w:pPr>
-    </w:p>
-    <w:p>
-      <w:pPr>
-        <w:rPr>
-          <w:rFonts w:ascii="微软雅黑" w:eastAsia="微软雅黑" w:hAnsi="微软雅黑"/>
-        </w:rPr>
-      </w:pPr>
+        <w:t>根据不同仓库star量的大小，将star量分为多个区间，显示不同区间内对应仓库的数</w:t>
+      </w:r>
       <w:r>
         <w:rPr>
           <w:rFonts w:ascii="微软雅黑" w:eastAsia="微软雅黑" w:hAnsi="微软雅黑"/>
         </w:rPr>
         <w:lastRenderedPageBreak/>
+        <w:t>量。</w:t>
+      </w:r>
+    </w:p>
+    <w:p>
+      <w:pPr>
+        <w:rPr>
+          <w:rFonts w:ascii="微软雅黑" w:eastAsia="微软雅黑" w:hAnsi="微软雅黑"/>
+        </w:rPr>
+      </w:pPr>
+    </w:p>
+    <w:p>
+      <w:pPr>
+        <w:rPr>
+          <w:rFonts w:ascii="微软雅黑" w:eastAsia="微软雅黑" w:hAnsi="微软雅黑"/>
+        </w:rPr>
+      </w:pPr>
+      <w:r>
+        <w:rPr>
+          <w:rFonts w:ascii="微软雅黑" w:eastAsia="微软雅黑" w:hAnsi="微软雅黑"/>
+        </w:rPr>
         <w:tab/>
       </w:r>
       <w:r>
@@ -2372,8 +2368,7 @@
     <w:p>
       <w:pPr>
         <w:rPr>
-          <w:rFonts w:ascii="微软雅黑" w:eastAsia="微软雅黑" w:hAnsi="微软雅黑"/>
-          <w:color w:val="FF0000"/>
+          <w:rFonts w:ascii="微软雅黑" w:eastAsia="微软雅黑" w:hAnsi="微软雅黑" w:hint="eastAsia"/>
         </w:rPr>
       </w:pPr>
       <w:r>
@@ -2386,16 +2381,20 @@
       <w:r>
         <w:rPr>
           <w:rFonts w:ascii="微软雅黑" w:eastAsia="微软雅黑" w:hAnsi="微软雅黑"/>
-          <w:color w:val="FF0000"/>
-        </w:rPr>
-        <w:t>？？？</w:t>
-      </w:r>
-    </w:p>
-    <w:p>
-      <w:pPr>
-        <w:rPr>
-          <w:rFonts w:ascii="微软雅黑" w:eastAsia="微软雅黑" w:hAnsi="微软雅黑"/>
-          <w:color w:val="FF0000"/>
+        </w:rPr>
+        <w:t>登录名，用户类型，姓名，公司，博客地址，居住地址，email，个人简介</w:t>
+      </w:r>
+      <w:r>
+        <w:rPr>
+          <w:rFonts w:ascii="微软雅黑" w:eastAsia="微软雅黑" w:hAnsi="微软雅黑" w:hint="eastAsia"/>
+        </w:rPr>
+        <w:t>(bio)，被关注数，关注数，创建时间，更新时间，拥有仓库数，gist数，订阅项目数，贡献项目数，参与项目数，头像url。</w:t>
+      </w:r>
+    </w:p>
+    <w:p>
+      <w:pPr>
+        <w:rPr>
+          <w:rFonts w:ascii="微软雅黑" w:eastAsia="微软雅黑" w:hAnsi="微软雅黑" w:hint="eastAsia"/>
         </w:rPr>
       </w:pPr>
       <w:r>
@@ -2407,9 +2406,14 @@
       <w:r>
         <w:rPr>
           <w:rFonts w:ascii="微软雅黑" w:eastAsia="微软雅黑" w:hAnsi="微软雅黑"/>
-          <w:color w:val="FF0000"/>
-        </w:rPr>
-        <w:t>：？？？</w:t>
+        </w:rPr>
+        <w:t>：都登录名，关注数，被关注数，拥有仓库数，</w:t>
+      </w:r>
+      <w:r>
+        <w:rPr>
+          <w:rFonts w:ascii="微软雅黑" w:eastAsia="微软雅黑" w:hAnsi="微软雅黑"/>
+        </w:rPr>
+        <w:t>创建时间，更新时间，公司。</w:t>
       </w:r>
     </w:p>
     <w:p>
@@ -2600,7 +2604,14 @@
         <w:rPr>
           <w:rFonts w:ascii="微软雅黑" w:eastAsia="微软雅黑" w:hAnsi="微软雅黑"/>
         </w:rPr>
-        <w:t>（subscribe），根据这些项目的这三个属性来判定这些项目价值，再把这些项目的价值加起来后适当处理得到该用户的价值。最后，repo数量和gist数量都可以从用户的基本属性中直接得到，比较简单。</w:t>
+        <w:t>（subscribe），根据这些项目的这三个属性来判定这些项目价值，再把这些项目的价值加</w:t>
+      </w:r>
+      <w:r>
+        <w:rPr>
+          <w:rFonts w:ascii="微软雅黑" w:eastAsia="微软雅黑" w:hAnsi="微软雅黑"/>
+        </w:rPr>
+        <w:lastRenderedPageBreak/>
+        <w:t>起来后适当处理得到该用户的价值。最后，repo数量和gist数量都可以从用户的基本属性中直接得到，比较简单。</w:t>
       </w:r>
     </w:p>
     <w:p>
@@ -2634,7 +2645,6 @@
         <w:rPr>
           <w:rFonts w:ascii="微软雅黑" w:eastAsia="微软雅黑" w:hAnsi="微软雅黑" w:hint="eastAsia"/>
         </w:rPr>
-        <w:lastRenderedPageBreak/>
         <w:t>5.</w:t>
       </w:r>
       <w:r>
@@ -2990,61 +3000,28 @@
       <w:pPr>
         <w:ind w:firstLine="420"/>
         <w:rPr>
-          <w:rFonts w:ascii="微软雅黑" w:eastAsia="微软雅黑" w:hAnsi="微软雅黑"/>
-          <w:sz w:val="22"/>
-        </w:rPr>
-      </w:pPr>
-      <w:r>
-        <w:rPr>
-          <w:rFonts w:ascii="微软雅黑" w:eastAsia="微软雅黑" w:hAnsi="微软雅黑"/>
-          <w:sz w:val="22"/>
-        </w:rPr>
-        <w:t>统计几个用户量最多的大公司的用户数量，对于没有公司信息的用户不计入统计，对于一些只有非常少的用户的公司放入“其他”分类。</w:t>
-      </w:r>
-    </w:p>
-    <w:p>
-      <w:pPr>
-        <w:ind w:firstLine="420"/>
-        <w:rPr>
-          <w:rFonts w:ascii="微软雅黑" w:eastAsia="微软雅黑" w:hAnsi="微软雅黑"/>
-          <w:sz w:val="22"/>
-        </w:rPr>
-      </w:pPr>
-    </w:p>
-    <w:p>
-      <w:pPr>
-        <w:pStyle w:val="3"/>
-        <w:rPr>
-          <w:rFonts w:ascii="微软雅黑" w:eastAsia="微软雅黑" w:hAnsi="微软雅黑"/>
-        </w:rPr>
-      </w:pPr>
-      <w:r>
-        <w:rPr>
-          <w:rFonts w:ascii="微软雅黑" w:eastAsia="微软雅黑" w:hAnsi="微软雅黑" w:hint="eastAsia"/>
-        </w:rPr>
-        <w:t>5.</w:t>
-      </w:r>
-      <w:r>
-        <w:rPr>
-          <w:rFonts w:ascii="微软雅黑" w:eastAsia="微软雅黑" w:hAnsi="微软雅黑"/>
-        </w:rPr>
-        <w:t>2.3 User数据之间的组织与协调</w:t>
-      </w:r>
-    </w:p>
-    <w:p>
-      <w:pPr>
-        <w:rPr>
-          <w:rFonts w:ascii="微软雅黑" w:eastAsia="微软雅黑" w:hAnsi="微软雅黑" w:hint="eastAsia"/>
-        </w:rPr>
-      </w:pPr>
-      <w:r>
-        <w:rPr>
-          <w:rFonts w:ascii="微软雅黑" w:eastAsia="微软雅黑" w:hAnsi="微软雅黑"/>
-        </w:rPr>
-        <w:tab/>
-      </w:r>
+          <w:rFonts w:ascii="微软雅黑" w:eastAsia="微软雅黑" w:hAnsi="微软雅黑" w:hint="eastAsia"/>
+          <w:b/>
+          <w:sz w:val="22"/>
+        </w:rPr>
+      </w:pPr>
       <w:bookmarkStart w:id="0" w:name="_GoBack"/>
       <w:bookmarkEnd w:id="0"/>
+      <w:r>
+        <w:t>统计几个用户量最多的大公司的用户数量，对于没有公司信息的用户不计入统计，对于一些只有非常少的用户的公司放入</w:t>
+      </w:r>
+      <w:r>
+        <w:t>“</w:t>
+      </w:r>
+      <w:r>
+        <w:t>其他</w:t>
+      </w:r>
+      <w:r>
+        <w:t>”</w:t>
+      </w:r>
+      <w:r>
+        <w:t>分类。</w:t>
+      </w:r>
     </w:p>
     <w:sectPr>
       <w:pgSz w:w="11906" w:h="16838"/>
@@ -4525,6 +4502,7 @@
   <w:rsids>
     <w:rsidRoot w:val="004444DB"/>
     <w:rsid w:val="00125937"/>
+    <w:rsid w:val="001D330C"/>
     <w:rsid w:val="004444DB"/>
     <w:rsid w:val="0078430A"/>
     <w:rsid w:val="00863D0C"/>
@@ -5267,7 +5245,7 @@
 </file>
 
 <file path=customXml/itemProps1.xml><?xml version="1.0" encoding="utf-8"?>
-<ds:datastoreItem xmlns:ds="http://schemas.openxmlformats.org/officeDocument/2006/customXml" ds:itemID="{3966B081-D9D6-4C17-BAB1-A9833D1E6D9E}">
+<ds:datastoreItem xmlns:ds="http://schemas.openxmlformats.org/officeDocument/2006/customXml" ds:itemID="{C8CE01EB-1899-4A7B-A1FD-B212B53A77D9}">
   <ds:schemaRefs>
     <ds:schemaRef ds:uri="http://schemas.openxmlformats.org/officeDocument/2006/bibliography"/>
   </ds:schemaRefs>

</xml_diff>